<commit_message>
Table for deep-water species
</commit_message>
<xml_diff>
--- a/final_figs/GAM_variables.docx
+++ b/final_figs/GAM_variables.docx
@@ -11,10 +11,10 @@
       <w:tblGrid>
         <w:gridCol w:w="526"/>
         <w:gridCol w:w="506"/>
-        <w:gridCol w:w="1992"/>
-        <w:gridCol w:w="1980"/>
         <w:gridCol w:w="2074"/>
-        <w:gridCol w:w="1988"/>
+        <w:gridCol w:w="2083"/>
+        <w:gridCol w:w="2074"/>
+        <w:gridCol w:w="2066"/>
         <w:gridCol w:w="1369"/>
       </w:tblGrid>
       <w:tr>
@@ -27,6 +27,10 @@
             <w:cnfStyle w:val="001000000000" w:firstRow="0" w:lastRow="0" w:firstColumn="1" w:lastColumn="0" w:oddVBand="0" w:evenVBand="0" w:oddHBand="0" w:evenHBand="0" w:firstRowFirstColumn="0" w:firstRowLastColumn="0" w:lastRowFirstColumn="0" w:lastRowLastColumn="0"/>
             <w:tcW w:w="1032" w:type="dxa"/>
             <w:gridSpan w:val="2"/>
+            <w:tcBorders>
+              <w:top w:val="nil"/>
+              <w:bottom w:val="single" w:sz="8" w:space="0" w:color="auto"/>
+            </w:tcBorders>
             <w:textDirection w:val="btLr"/>
           </w:tcPr>
           <w:p>
@@ -44,6 +48,10 @@
         <w:tc>
           <w:tcPr>
             <w:tcW w:w="1992" w:type="dxa"/>
+            <w:tcBorders>
+              <w:top w:val="nil"/>
+              <w:bottom w:val="single" w:sz="8" w:space="0" w:color="auto"/>
+            </w:tcBorders>
           </w:tcPr>
           <w:p>
             <w:pPr>
@@ -68,6 +76,10 @@
         <w:tc>
           <w:tcPr>
             <w:tcW w:w="1980" w:type="dxa"/>
+            <w:tcBorders>
+              <w:top w:val="nil"/>
+              <w:bottom w:val="single" w:sz="8" w:space="0" w:color="auto"/>
+            </w:tcBorders>
           </w:tcPr>
           <w:p>
             <w:pPr>
@@ -92,6 +104,10 @@
         <w:tc>
           <w:tcPr>
             <w:tcW w:w="2074" w:type="dxa"/>
+            <w:tcBorders>
+              <w:top w:val="nil"/>
+              <w:bottom w:val="single" w:sz="8" w:space="0" w:color="auto"/>
+            </w:tcBorders>
           </w:tcPr>
           <w:p>
             <w:pPr>
@@ -116,6 +132,10 @@
         <w:tc>
           <w:tcPr>
             <w:tcW w:w="1988" w:type="dxa"/>
+            <w:tcBorders>
+              <w:top w:val="nil"/>
+              <w:bottom w:val="single" w:sz="8" w:space="0" w:color="auto"/>
+            </w:tcBorders>
           </w:tcPr>
           <w:p>
             <w:pPr>
@@ -140,6 +160,10 @@
         <w:tc>
           <w:tcPr>
             <w:tcW w:w="1369" w:type="dxa"/>
+            <w:tcBorders>
+              <w:top w:val="nil"/>
+              <w:bottom w:val="single" w:sz="8" w:space="0" w:color="auto"/>
+            </w:tcBorders>
           </w:tcPr>
           <w:p>
             <w:pPr>
@@ -173,6 +197,7 @@
             <w:tcW w:w="526" w:type="dxa"/>
             <w:vMerge w:val="restart"/>
             <w:tcBorders>
+              <w:top w:val="single" w:sz="8" w:space="0" w:color="auto"/>
               <w:bottom w:val="single" w:sz="8" w:space="0" w:color="auto"/>
             </w:tcBorders>
             <w:textDirection w:val="btLr"/>
@@ -200,6 +225,9 @@
         <w:tc>
           <w:tcPr>
             <w:tcW w:w="506" w:type="dxa"/>
+            <w:tcBorders>
+              <w:top w:val="single" w:sz="8" w:space="0" w:color="auto"/>
+            </w:tcBorders>
             <w:textDirection w:val="btLr"/>
           </w:tcPr>
           <w:p>
@@ -226,6 +254,9 @@
         <w:tc>
           <w:tcPr>
             <w:tcW w:w="1992" w:type="dxa"/>
+            <w:tcBorders>
+              <w:top w:val="single" w:sz="8" w:space="0" w:color="auto"/>
+            </w:tcBorders>
           </w:tcPr>
           <w:p>
             <w:pPr>
@@ -263,10 +294,10 @@
                   <v:path o:extrusionok="f" gradientshapeok="t" o:connecttype="rect"/>
                   <o:lock v:ext="edit" aspectratio="t"/>
                 </v:shapetype>
-                <v:shape id="_x0000_i4460" type="#_x0000_t75" style="width:81.5pt;height:81.5pt" o:ole="">
+                <v:shape id="_x0000_i4460" type="#_x0000_t75" style="width:89pt;height:89pt" o:ole="">
                   <v:imagedata r:id="rId4" o:title=""/>
                 </v:shape>
-                <o:OLEObject Type="Embed" ProgID="AcroExch.Document.DC" ShapeID="_x0000_i4460" DrawAspect="Content" ObjectID="_1668002477" r:id="rId5"/>
+                <o:OLEObject Type="Embed" ProgID="AcroExch.Document.DC" ShapeID="_x0000_i4460" DrawAspect="Content" ObjectID="_1668004251" r:id="rId5"/>
               </w:object>
             </w:r>
           </w:p>
@@ -274,6 +305,9 @@
         <w:tc>
           <w:tcPr>
             <w:tcW w:w="1980" w:type="dxa"/>
+            <w:tcBorders>
+              <w:top w:val="single" w:sz="8" w:space="0" w:color="auto"/>
+            </w:tcBorders>
           </w:tcPr>
           <w:p>
             <w:pPr>
@@ -292,10 +326,10 @@
                 <w:szCs w:val="24"/>
               </w:rPr>
               <w:object w:dxaOrig="8641" w:dyaOrig="8641" w14:anchorId="45D1CDED">
-                <v:shape id="_x0000_i4461" type="#_x0000_t75" style="width:85pt;height:85pt" o:ole="">
+                <v:shape id="_x0000_i4461" type="#_x0000_t75" style="width:89pt;height:89pt" o:ole="">
                   <v:imagedata r:id="rId6" o:title=""/>
                 </v:shape>
-                <o:OLEObject Type="Embed" ProgID="AcroExch.Document.DC" ShapeID="_x0000_i4461" DrawAspect="Content" ObjectID="_1668002478" r:id="rId7"/>
+                <o:OLEObject Type="Embed" ProgID="AcroExch.Document.DC" ShapeID="_x0000_i4461" DrawAspect="Content" ObjectID="_1668004252" r:id="rId7"/>
               </w:object>
             </w:r>
           </w:p>
@@ -303,6 +337,9 @@
         <w:tc>
           <w:tcPr>
             <w:tcW w:w="2074" w:type="dxa"/>
+            <w:tcBorders>
+              <w:top w:val="single" w:sz="8" w:space="0" w:color="auto"/>
+            </w:tcBorders>
           </w:tcPr>
           <w:p>
             <w:pPr>
@@ -321,10 +358,10 @@
                 <w:szCs w:val="24"/>
               </w:rPr>
               <w:object w:dxaOrig="8641" w:dyaOrig="8641" w14:anchorId="0C61E7CB">
-                <v:shape id="_x0000_i4462" type="#_x0000_t75" style="width:85pt;height:85pt" o:ole="">
+                <v:shape id="_x0000_i4462" type="#_x0000_t75" style="width:88pt;height:88pt" o:ole="">
                   <v:imagedata r:id="rId8" o:title=""/>
                 </v:shape>
-                <o:OLEObject Type="Embed" ProgID="AcroExch.Document.DC" ShapeID="_x0000_i4462" DrawAspect="Content" ObjectID="_1668002479" r:id="rId9"/>
+                <o:OLEObject Type="Embed" ProgID="AcroExch.Document.DC" ShapeID="_x0000_i4462" DrawAspect="Content" ObjectID="_1668004253" r:id="rId9"/>
               </w:object>
             </w:r>
           </w:p>
@@ -332,6 +369,9 @@
         <w:tc>
           <w:tcPr>
             <w:tcW w:w="1988" w:type="dxa"/>
+            <w:tcBorders>
+              <w:top w:val="single" w:sz="8" w:space="0" w:color="auto"/>
+            </w:tcBorders>
           </w:tcPr>
           <w:p>
             <w:pPr>
@@ -350,10 +390,10 @@
                 <w:szCs w:val="24"/>
               </w:rPr>
               <w:object w:dxaOrig="8641" w:dyaOrig="8641" w14:anchorId="237EDC2B">
-                <v:shape id="_x0000_i4463" type="#_x0000_t75" style="width:83.5pt;height:83.5pt" o:ole="">
+                <v:shape id="_x0000_i4463" type="#_x0000_t75" style="width:88pt;height:88pt" o:ole="">
                   <v:imagedata r:id="rId10" o:title=""/>
                 </v:shape>
-                <o:OLEObject Type="Embed" ProgID="AcroExch.Document.DC" ShapeID="_x0000_i4463" DrawAspect="Content" ObjectID="_1668002480" r:id="rId11"/>
+                <o:OLEObject Type="Embed" ProgID="AcroExch.Document.DC" ShapeID="_x0000_i4463" DrawAspect="Content" ObjectID="_1668004254" r:id="rId11"/>
               </w:object>
             </w:r>
           </w:p>
@@ -361,6 +401,9 @@
         <w:tc>
           <w:tcPr>
             <w:tcW w:w="1369" w:type="dxa"/>
+            <w:tcBorders>
+              <w:top w:val="single" w:sz="8" w:space="0" w:color="auto"/>
+            </w:tcBorders>
           </w:tcPr>
           <w:p>
             <w:pPr>
@@ -379,10 +422,10 @@
                 <w:szCs w:val="24"/>
               </w:rPr>
               <w:object w:dxaOrig="2881" w:dyaOrig="7920" w14:anchorId="1838A967">
-                <v:shape id="_x0000_i4464" type="#_x0000_t75" style="width:30.5pt;height:84.5pt" o:ole="">
+                <v:shape id="_x0000_i4464" type="#_x0000_t75" style="width:32pt;height:88pt" o:ole="">
                   <v:imagedata r:id="rId12" o:title=""/>
                 </v:shape>
-                <o:OLEObject Type="Embed" ProgID="AcroExch.Document.DC" ShapeID="_x0000_i4464" DrawAspect="Content" ObjectID="_1668002481" r:id="rId13"/>
+                <o:OLEObject Type="Embed" ProgID="AcroExch.Document.DC" ShapeID="_x0000_i4464" DrawAspect="Content" ObjectID="_1668004255" r:id="rId13"/>
               </w:object>
             </w:r>
           </w:p>
@@ -468,10 +511,10 @@
                 <w:szCs w:val="24"/>
               </w:rPr>
               <w:object w:dxaOrig="8641" w:dyaOrig="8641" w14:anchorId="49D4C171">
-                <v:shape id="_x0000_i4455" type="#_x0000_t75" style="width:84pt;height:84pt" o:ole="">
+                <v:shape id="_x0000_i4455" type="#_x0000_t75" style="width:89pt;height:89pt" o:ole="">
                   <v:imagedata r:id="rId14" o:title=""/>
                 </v:shape>
-                <o:OLEObject Type="Embed" ProgID="AcroExch.Document.DC" ShapeID="_x0000_i4455" DrawAspect="Content" ObjectID="_1668002482" r:id="rId15"/>
+                <o:OLEObject Type="Embed" ProgID="AcroExch.Document.DC" ShapeID="_x0000_i4455" DrawAspect="Content" ObjectID="_1668004256" r:id="rId15"/>
               </w:object>
             </w:r>
           </w:p>
@@ -501,10 +544,10 @@
                 <w:szCs w:val="24"/>
               </w:rPr>
               <w:object w:dxaOrig="8641" w:dyaOrig="8641" w14:anchorId="14739CA6">
-                <v:shape id="_x0000_i4456" type="#_x0000_t75" style="width:85pt;height:85pt" o:ole="">
+                <v:shape id="_x0000_i4456" type="#_x0000_t75" style="width:89pt;height:89pt" o:ole="">
                   <v:imagedata r:id="rId16" o:title=""/>
                 </v:shape>
-                <o:OLEObject Type="Embed" ProgID="AcroExch.Document.DC" ShapeID="_x0000_i4456" DrawAspect="Content" ObjectID="_1668002483" r:id="rId17"/>
+                <o:OLEObject Type="Embed" ProgID="AcroExch.Document.DC" ShapeID="_x0000_i4456" DrawAspect="Content" ObjectID="_1668004257" r:id="rId17"/>
               </w:object>
             </w:r>
           </w:p>
@@ -534,10 +577,10 @@
                 <w:szCs w:val="24"/>
               </w:rPr>
               <w:object w:dxaOrig="8641" w:dyaOrig="8641" w14:anchorId="7D9E823B">
-                <v:shape id="_x0000_i4457" type="#_x0000_t75" style="width:85.5pt;height:85.5pt" o:ole="">
+                <v:shape id="_x0000_i4457" type="#_x0000_t75" style="width:89pt;height:89pt" o:ole="">
                   <v:imagedata r:id="rId18" o:title=""/>
                 </v:shape>
-                <o:OLEObject Type="Embed" ProgID="AcroExch.Document.DC" ShapeID="_x0000_i4457" DrawAspect="Content" ObjectID="_1668002484" r:id="rId19"/>
+                <o:OLEObject Type="Embed" ProgID="AcroExch.Document.DC" ShapeID="_x0000_i4457" DrawAspect="Content" ObjectID="_1668004258" r:id="rId19"/>
               </w:object>
             </w:r>
           </w:p>
@@ -567,10 +610,10 @@
                 <w:szCs w:val="24"/>
               </w:rPr>
               <w:object w:dxaOrig="8641" w:dyaOrig="8641" w14:anchorId="6921FD62">
-                <v:shape id="_x0000_i4458" type="#_x0000_t75" style="width:85.5pt;height:85.5pt" o:ole="">
+                <v:shape id="_x0000_i4458" type="#_x0000_t75" style="width:89pt;height:89pt" o:ole="">
                   <v:imagedata r:id="rId20" o:title=""/>
                 </v:shape>
-                <o:OLEObject Type="Embed" ProgID="AcroExch.Document.DC" ShapeID="_x0000_i4458" DrawAspect="Content" ObjectID="_1668002485" r:id="rId21"/>
+                <o:OLEObject Type="Embed" ProgID="AcroExch.Document.DC" ShapeID="_x0000_i4458" DrawAspect="Content" ObjectID="_1668004259" r:id="rId21"/>
               </w:object>
             </w:r>
           </w:p>
@@ -600,10 +643,10 @@
                 <w:szCs w:val="24"/>
               </w:rPr>
               <w:object w:dxaOrig="2881" w:dyaOrig="7920" w14:anchorId="656E8A74">
-                <v:shape id="_x0000_i4459" type="#_x0000_t75" style="width:31pt;height:85.5pt" o:ole="">
+                <v:shape id="_x0000_i4459" type="#_x0000_t75" style="width:32pt;height:89pt" o:ole="">
                   <v:imagedata r:id="rId22" o:title=""/>
                 </v:shape>
-                <o:OLEObject Type="Embed" ProgID="AcroExch.Document.DC" ShapeID="_x0000_i4459" DrawAspect="Content" ObjectID="_1668002486" r:id="rId23"/>
+                <o:OLEObject Type="Embed" ProgID="AcroExch.Document.DC" ShapeID="_x0000_i4459" DrawAspect="Content" ObjectID="_1668004260" r:id="rId23"/>
               </w:object>
             </w:r>
           </w:p>
@@ -695,10 +738,10 @@
                 <w:szCs w:val="24"/>
               </w:rPr>
               <w:object w:dxaOrig="8641" w:dyaOrig="8641" w14:anchorId="5D5B153D">
-                <v:shape id="_x0000_i4465" type="#_x0000_t75" style="width:85.5pt;height:85.5pt" o:ole="">
+                <v:shape id="_x0000_i4465" type="#_x0000_t75" style="width:89pt;height:89pt" o:ole="">
                   <v:imagedata r:id="rId24" o:title=""/>
                 </v:shape>
-                <o:OLEObject Type="Embed" ProgID="AcroExch.Document.DC" ShapeID="_x0000_i4465" DrawAspect="Content" ObjectID="_1668002487" r:id="rId25"/>
+                <o:OLEObject Type="Embed" ProgID="AcroExch.Document.DC" ShapeID="_x0000_i4465" DrawAspect="Content" ObjectID="_1668004261" r:id="rId25"/>
               </w:object>
             </w:r>
           </w:p>
@@ -727,10 +770,10 @@
                 <w:szCs w:val="24"/>
               </w:rPr>
               <w:object w:dxaOrig="8641" w:dyaOrig="8641" w14:anchorId="3311424C">
-                <v:shape id="_x0000_i4466" type="#_x0000_t75" style="width:88pt;height:88pt" o:ole="">
+                <v:shape id="_x0000_i4466" type="#_x0000_t75" style="width:90pt;height:90pt" o:ole="">
                   <v:imagedata r:id="rId26" o:title=""/>
                 </v:shape>
-                <o:OLEObject Type="Embed" ProgID="AcroExch.Document.DC" ShapeID="_x0000_i4466" DrawAspect="Content" ObjectID="_1668002488" r:id="rId27"/>
+                <o:OLEObject Type="Embed" ProgID="AcroExch.Document.DC" ShapeID="_x0000_i4466" DrawAspect="Content" ObjectID="_1668004262" r:id="rId27"/>
               </w:object>
             </w:r>
           </w:p>
@@ -759,10 +802,10 @@
                 <w:szCs w:val="24"/>
               </w:rPr>
               <w:object w:dxaOrig="8641" w:dyaOrig="8641" w14:anchorId="06F9D814">
-                <v:shape id="_x0000_i4467" type="#_x0000_t75" style="width:87pt;height:87pt" o:ole="">
+                <v:shape id="_x0000_i4467" type="#_x0000_t75" style="width:90pt;height:90pt" o:ole="">
                   <v:imagedata r:id="rId28" o:title=""/>
                 </v:shape>
-                <o:OLEObject Type="Embed" ProgID="AcroExch.Document.DC" ShapeID="_x0000_i4467" DrawAspect="Content" ObjectID="_1668002489" r:id="rId29"/>
+                <o:OLEObject Type="Embed" ProgID="AcroExch.Document.DC" ShapeID="_x0000_i4467" DrawAspect="Content" ObjectID="_1668004263" r:id="rId29"/>
               </w:object>
             </w:r>
           </w:p>
@@ -791,10 +834,10 @@
                 <w:szCs w:val="24"/>
               </w:rPr>
               <w:object w:dxaOrig="8641" w:dyaOrig="8641" w14:anchorId="1AA7614C">
-                <v:shape id="_x0000_i4468" type="#_x0000_t75" style="width:86pt;height:86pt" o:ole="">
+                <v:shape id="_x0000_i4468" type="#_x0000_t75" style="width:90pt;height:90pt" o:ole="">
                   <v:imagedata r:id="rId30" o:title=""/>
                 </v:shape>
-                <o:OLEObject Type="Embed" ProgID="AcroExch.Document.DC" ShapeID="_x0000_i4468" DrawAspect="Content" ObjectID="_1668002490" r:id="rId31"/>
+                <o:OLEObject Type="Embed" ProgID="AcroExch.Document.DC" ShapeID="_x0000_i4468" DrawAspect="Content" ObjectID="_1668004264" r:id="rId31"/>
               </w:object>
             </w:r>
           </w:p>
@@ -823,10 +866,10 @@
                 <w:szCs w:val="24"/>
               </w:rPr>
               <w:object w:dxaOrig="2881" w:dyaOrig="7920" w14:anchorId="50DDB040">
-                <v:shape id="_x0000_i4469" type="#_x0000_t75" style="width:31.5pt;height:87pt" o:ole="">
+                <v:shape id="_x0000_i4469" type="#_x0000_t75" style="width:33pt;height:90pt" o:ole="">
                   <v:imagedata r:id="rId32" o:title=""/>
                 </v:shape>
-                <o:OLEObject Type="Embed" ProgID="AcroExch.Document.DC" ShapeID="_x0000_i4469" DrawAspect="Content" ObjectID="_1668002491" r:id="rId33"/>
+                <o:OLEObject Type="Embed" ProgID="AcroExch.Document.DC" ShapeID="_x0000_i4469" DrawAspect="Content" ObjectID="_1668004265" r:id="rId33"/>
               </w:object>
             </w:r>
           </w:p>
@@ -908,10 +951,10 @@
                 <w:szCs w:val="24"/>
               </w:rPr>
               <w:object w:dxaOrig="8641" w:dyaOrig="8641" w14:anchorId="6A563FBD">
-                <v:shape id="_x0000_i4451" type="#_x0000_t75" style="width:83pt;height:83pt" o:ole="">
+                <v:shape id="_x0000_i4451" type="#_x0000_t75" style="width:90pt;height:90pt" o:ole="">
                   <v:imagedata r:id="rId34" o:title=""/>
                 </v:shape>
-                <o:OLEObject Type="Embed" ProgID="AcroExch.Document.DC" ShapeID="_x0000_i4451" DrawAspect="Content" ObjectID="_1668002492" r:id="rId35"/>
+                <o:OLEObject Type="Embed" ProgID="AcroExch.Document.DC" ShapeID="_x0000_i4451" DrawAspect="Content" ObjectID="_1668004266" r:id="rId35"/>
               </w:object>
             </w:r>
           </w:p>
@@ -961,10 +1004,10 @@
                 <w:szCs w:val="24"/>
               </w:rPr>
               <w:object w:dxaOrig="8641" w:dyaOrig="8641" w14:anchorId="0F49C1E3">
-                <v:shape id="_x0000_i4452" type="#_x0000_t75" style="width:83.5pt;height:83.5pt" o:ole="">
+                <v:shape id="_x0000_i7083" type="#_x0000_t75" style="width:90pt;height:90pt" o:ole="">
                   <v:imagedata r:id="rId36" o:title=""/>
                 </v:shape>
-                <o:OLEObject Type="Embed" ProgID="AcroExch.Document.DC" ShapeID="_x0000_i4452" DrawAspect="Content" ObjectID="_1668002493" r:id="rId37"/>
+                <o:OLEObject Type="Embed" ProgID="AcroExch.Document.DC" ShapeID="_x0000_i7083" DrawAspect="Content" ObjectID="_1668004267" r:id="rId37"/>
               </w:object>
             </w:r>
           </w:p>
@@ -994,10 +1037,10 @@
                 <w:szCs w:val="24"/>
               </w:rPr>
               <w:object w:dxaOrig="8641" w:dyaOrig="8641" w14:anchorId="4C4146E9">
-                <v:shape id="_x0000_i4453" type="#_x0000_t75" style="width:82.5pt;height:82.5pt" o:ole="">
+                <v:shape id="_x0000_i4453" type="#_x0000_t75" style="width:91pt;height:91pt" o:ole="">
                   <v:imagedata r:id="rId38" o:title=""/>
                 </v:shape>
-                <o:OLEObject Type="Embed" ProgID="AcroExch.Document.DC" ShapeID="_x0000_i4453" DrawAspect="Content" ObjectID="_1668002494" r:id="rId39"/>
+                <o:OLEObject Type="Embed" ProgID="AcroExch.Document.DC" ShapeID="_x0000_i4453" DrawAspect="Content" ObjectID="_1668004268" r:id="rId39"/>
               </w:object>
             </w:r>
           </w:p>
@@ -1027,10 +1070,10 @@
                 <w:szCs w:val="24"/>
               </w:rPr>
               <w:object w:dxaOrig="2881" w:dyaOrig="7920" w14:anchorId="09F4DD7E">
-                <v:shape id="_x0000_i4454" type="#_x0000_t75" style="width:30pt;height:82.5pt" o:ole="">
+                <v:shape id="_x0000_i4454" type="#_x0000_t75" style="width:33pt;height:90pt" o:ole="">
                   <v:imagedata r:id="rId40" o:title=""/>
                 </v:shape>
-                <o:OLEObject Type="Embed" ProgID="AcroExch.Document.DC" ShapeID="_x0000_i4454" DrawAspect="Content" ObjectID="_1668002495" r:id="rId41"/>
+                <o:OLEObject Type="Embed" ProgID="AcroExch.Document.DC" ShapeID="_x0000_i4454" DrawAspect="Content" ObjectID="_1668004269" r:id="rId41"/>
               </w:object>
             </w:r>
           </w:p>
@@ -1122,10 +1165,10 @@
                 <w:szCs w:val="24"/>
               </w:rPr>
               <w:object w:dxaOrig="8641" w:dyaOrig="8641" w14:anchorId="5DB294D6">
-                <v:shape id="_x0000_i4470" type="#_x0000_t75" style="width:82pt;height:82pt" o:ole="">
+                <v:shape id="_x0000_i4470" type="#_x0000_t75" style="width:90pt;height:90pt" o:ole="">
                   <v:imagedata r:id="rId42" o:title=""/>
                 </v:shape>
-                <o:OLEObject Type="Embed" ProgID="AcroExch.Document.DC" ShapeID="_x0000_i4470" DrawAspect="Content" ObjectID="_1668002496" r:id="rId43"/>
+                <o:OLEObject Type="Embed" ProgID="AcroExch.Document.DC" ShapeID="_x0000_i4470" DrawAspect="Content" ObjectID="_1668004270" r:id="rId43"/>
               </w:object>
             </w:r>
           </w:p>
@@ -1154,10 +1197,10 @@
                 <w:szCs w:val="24"/>
               </w:rPr>
               <w:object w:dxaOrig="8641" w:dyaOrig="8641" w14:anchorId="614FB65C">
-                <v:shape id="_x0000_i4471" type="#_x0000_t75" style="width:81.5pt;height:81.5pt" o:ole="">
+                <v:shape id="_x0000_i4471" type="#_x0000_t75" style="width:90pt;height:90pt" o:ole="">
                   <v:imagedata r:id="rId44" o:title=""/>
                 </v:shape>
-                <o:OLEObject Type="Embed" ProgID="AcroExch.Document.DC" ShapeID="_x0000_i4471" DrawAspect="Content" ObjectID="_1668002497" r:id="rId45"/>
+                <o:OLEObject Type="Embed" ProgID="AcroExch.Document.DC" ShapeID="_x0000_i4471" DrawAspect="Content" ObjectID="_1668004271" r:id="rId45"/>
               </w:object>
             </w:r>
           </w:p>
@@ -1186,10 +1229,10 @@
                 <w:szCs w:val="24"/>
               </w:rPr>
               <w:object w:dxaOrig="8641" w:dyaOrig="8641" w14:anchorId="7BBCB744">
-                <v:shape id="_x0000_i4472" type="#_x0000_t75" style="width:82pt;height:82pt" o:ole="">
+                <v:shape id="_x0000_i4472" type="#_x0000_t75" style="width:90pt;height:90pt" o:ole="">
                   <v:imagedata r:id="rId46" o:title=""/>
                 </v:shape>
-                <o:OLEObject Type="Embed" ProgID="AcroExch.Document.DC" ShapeID="_x0000_i4472" DrawAspect="Content" ObjectID="_1668002498" r:id="rId47"/>
+                <o:OLEObject Type="Embed" ProgID="AcroExch.Document.DC" ShapeID="_x0000_i4472" DrawAspect="Content" ObjectID="_1668004272" r:id="rId47"/>
               </w:object>
             </w:r>
           </w:p>
@@ -1218,10 +1261,10 @@
                 <w:szCs w:val="24"/>
               </w:rPr>
               <w:object w:dxaOrig="8641" w:dyaOrig="8641" w14:anchorId="4F87A2EB">
-                <v:shape id="_x0000_i4473" type="#_x0000_t75" style="width:81.5pt;height:81.5pt" o:ole="">
+                <v:shape id="_x0000_i4473" type="#_x0000_t75" style="width:91pt;height:91pt" o:ole="">
                   <v:imagedata r:id="rId48" o:title=""/>
                 </v:shape>
-                <o:OLEObject Type="Embed" ProgID="AcroExch.Document.DC" ShapeID="_x0000_i4473" DrawAspect="Content" ObjectID="_1668002499" r:id="rId49"/>
+                <o:OLEObject Type="Embed" ProgID="AcroExch.Document.DC" ShapeID="_x0000_i4473" DrawAspect="Content" ObjectID="_1668004273" r:id="rId49"/>
               </w:object>
             </w:r>
           </w:p>
@@ -1250,10 +1293,10 @@
                 <w:szCs w:val="24"/>
               </w:rPr>
               <w:object w:dxaOrig="2881" w:dyaOrig="7920" w14:anchorId="6F228F8D">
-                <v:shape id="_x0000_i4474" type="#_x0000_t75" style="width:30pt;height:82pt" o:ole="">
+                <v:shape id="_x0000_i4474" type="#_x0000_t75" style="width:33pt;height:91pt" o:ole="">
                   <v:imagedata r:id="rId50" o:title=""/>
                 </v:shape>
-                <o:OLEObject Type="Embed" ProgID="AcroExch.Document.DC" ShapeID="_x0000_i4474" DrawAspect="Content" ObjectID="_1668002500" r:id="rId51"/>
+                <o:OLEObject Type="Embed" ProgID="AcroExch.Document.DC" ShapeID="_x0000_i4474" DrawAspect="Content" ObjectID="_1668004274" r:id="rId51"/>
               </w:object>
             </w:r>
           </w:p>
@@ -1334,10 +1377,10 @@
                 <w:szCs w:val="24"/>
               </w:rPr>
               <w:object w:dxaOrig="8641" w:dyaOrig="8641" w14:anchorId="5B8F5171">
-                <v:shape id="_x0000_i4476" type="#_x0000_t75" style="width:81pt;height:81pt" o:ole="">
+                <v:shape id="_x0000_i4476" type="#_x0000_t75" style="width:92pt;height:92pt" o:ole="">
                   <v:imagedata r:id="rId52" o:title=""/>
                 </v:shape>
-                <o:OLEObject Type="Embed" ProgID="AcroExch.Document.DC" ShapeID="_x0000_i4476" DrawAspect="Content" ObjectID="_1668002501" r:id="rId53"/>
+                <o:OLEObject Type="Embed" ProgID="AcroExch.Document.DC" ShapeID="_x0000_i4476" DrawAspect="Content" ObjectID="_1668004275" r:id="rId53"/>
               </w:object>
             </w:r>
           </w:p>
@@ -1367,10 +1410,10 @@
                 <w:szCs w:val="24"/>
               </w:rPr>
               <w:object w:dxaOrig="8641" w:dyaOrig="8641" w14:anchorId="06F3FF99">
-                <v:shape id="_x0000_i4475" type="#_x0000_t75" style="width:80.5pt;height:80.5pt" o:ole="">
+                <v:shape id="_x0000_i4475" type="#_x0000_t75" style="width:91pt;height:91pt" o:ole="">
                   <v:imagedata r:id="rId54" o:title=""/>
                 </v:shape>
-                <o:OLEObject Type="Embed" ProgID="AcroExch.Document.DC" ShapeID="_x0000_i4475" DrawAspect="Content" ObjectID="_1668002502" r:id="rId55"/>
+                <o:OLEObject Type="Embed" ProgID="AcroExch.Document.DC" ShapeID="_x0000_i4475" DrawAspect="Content" ObjectID="_1668004276" r:id="rId55"/>
               </w:object>
             </w:r>
           </w:p>
@@ -1400,10 +1443,10 @@
                 <w:szCs w:val="24"/>
               </w:rPr>
               <w:object w:dxaOrig="8641" w:dyaOrig="8641" w14:anchorId="70AC4317">
-                <v:shape id="_x0000_i4477" type="#_x0000_t75" style="width:81pt;height:81pt" o:ole="">
+                <v:shape id="_x0000_i4477" type="#_x0000_t75" style="width:92pt;height:92pt" o:ole="">
                   <v:imagedata r:id="rId56" o:title=""/>
                 </v:shape>
-                <o:OLEObject Type="Embed" ProgID="AcroExch.Document.DC" ShapeID="_x0000_i4477" DrawAspect="Content" ObjectID="_1668002503" r:id="rId57"/>
+                <o:OLEObject Type="Embed" ProgID="AcroExch.Document.DC" ShapeID="_x0000_i4477" DrawAspect="Content" ObjectID="_1668004277" r:id="rId57"/>
               </w:object>
             </w:r>
           </w:p>
@@ -1433,10 +1476,10 @@
                 <w:szCs w:val="24"/>
               </w:rPr>
               <w:object w:dxaOrig="8641" w:dyaOrig="8641" w14:anchorId="6CB30E1D">
-                <v:shape id="_x0000_i4766" type="#_x0000_t75" style="width:81pt;height:81pt" o:ole="">
+                <v:shape id="_x0000_i4766" type="#_x0000_t75" style="width:91pt;height:91pt" o:ole="">
                   <v:imagedata r:id="rId58" o:title=""/>
                 </v:shape>
-                <o:OLEObject Type="Embed" ProgID="AcroExch.Document.DC" ShapeID="_x0000_i4766" DrawAspect="Content" ObjectID="_1668002504" r:id="rId59"/>
+                <o:OLEObject Type="Embed" ProgID="AcroExch.Document.DC" ShapeID="_x0000_i4766" DrawAspect="Content" ObjectID="_1668004278" r:id="rId59"/>
               </w:object>
             </w:r>
           </w:p>
@@ -1466,10 +1509,10 @@
                 <w:szCs w:val="24"/>
               </w:rPr>
               <w:object w:dxaOrig="2881" w:dyaOrig="7920" w14:anchorId="115D250C">
-                <v:shape id="_x0000_i4678" type="#_x0000_t75" style="width:29.5pt;height:81pt" o:ole="">
+                <v:shape id="_x0000_i4678" type="#_x0000_t75" style="width:34pt;height:92pt" o:ole="">
                   <v:imagedata r:id="rId60" o:title=""/>
                 </v:shape>
-                <o:OLEObject Type="Embed" ProgID="AcroExch.Document.DC" ShapeID="_x0000_i4678" DrawAspect="Content" ObjectID="_1668002505" r:id="rId61"/>
+                <o:OLEObject Type="Embed" ProgID="AcroExch.Document.DC" ShapeID="_x0000_i4678" DrawAspect="Content" ObjectID="_1668004279" r:id="rId61"/>
               </w:object>
             </w:r>
           </w:p>
@@ -1506,14 +1549,6 @@
               </w:rPr>
               <w:t>Sablefish</w:t>
             </w:r>
-            <w:r>
-              <w:rPr>
-                <w:rFonts w:ascii="Times New Roman" w:hAnsi="Times New Roman" w:cs="Times New Roman"/>
-                <w:sz w:val="24"/>
-                <w:szCs w:val="24"/>
-              </w:rPr>
-              <w:t xml:space="preserve"> Flounder</w:t>
-            </w:r>
           </w:p>
         </w:tc>
         <w:tc>
@@ -1561,6 +1596,19 @@
                 <w:szCs w:val="24"/>
               </w:rPr>
             </w:pPr>
+            <w:r>
+              <w:rPr>
+                <w:rFonts w:ascii="Times New Roman" w:hAnsi="Times New Roman" w:cs="Times New Roman"/>
+                <w:sz w:val="24"/>
+                <w:szCs w:val="24"/>
+              </w:rPr>
+              <w:object w:dxaOrig="8641" w:dyaOrig="8641" w14:anchorId="3257E942">
+                <v:shape id="_x0000_i4913" type="#_x0000_t75" style="width:92pt;height:92pt" o:ole="">
+                  <v:imagedata r:id="rId62" o:title=""/>
+                </v:shape>
+                <o:OLEObject Type="Embed" ProgID="AcroExch.Document.DC" ShapeID="_x0000_i4913" DrawAspect="Content" ObjectID="_1668004280" r:id="rId63"/>
+              </w:object>
+            </w:r>
           </w:p>
         </w:tc>
         <w:tc>
@@ -1580,6 +1628,19 @@
                 <w:szCs w:val="24"/>
               </w:rPr>
             </w:pPr>
+            <w:r>
+              <w:rPr>
+                <w:rFonts w:ascii="Times New Roman" w:hAnsi="Times New Roman" w:cs="Times New Roman"/>
+                <w:sz w:val="24"/>
+                <w:szCs w:val="24"/>
+              </w:rPr>
+              <w:object w:dxaOrig="8641" w:dyaOrig="8641" w14:anchorId="7D060D72">
+                <v:shape id="_x0000_i5130" type="#_x0000_t75" style="width:91pt;height:91pt" o:ole="">
+                  <v:imagedata r:id="rId64" o:title=""/>
+                </v:shape>
+                <o:OLEObject Type="Embed" ProgID="AcroExch.Document.DC" ShapeID="_x0000_i5130" DrawAspect="Content" ObjectID="_1668004281" r:id="rId65"/>
+              </w:object>
+            </w:r>
           </w:p>
         </w:tc>
         <w:tc>
@@ -1599,6 +1660,19 @@
                 <w:szCs w:val="24"/>
               </w:rPr>
             </w:pPr>
+            <w:r>
+              <w:rPr>
+                <w:rFonts w:ascii="Times New Roman" w:hAnsi="Times New Roman" w:cs="Times New Roman"/>
+                <w:sz w:val="24"/>
+                <w:szCs w:val="24"/>
+              </w:rPr>
+              <w:object w:dxaOrig="8641" w:dyaOrig="8641" w14:anchorId="33CC3DF5">
+                <v:shape id="_x0000_i5290" type="#_x0000_t75" style="width:91pt;height:91pt" o:ole="">
+                  <v:imagedata r:id="rId66" o:title=""/>
+                </v:shape>
+                <o:OLEObject Type="Embed" ProgID="AcroExch.Document.DC" ShapeID="_x0000_i5290" DrawAspect="Content" ObjectID="_1668004282" r:id="rId67"/>
+              </w:object>
+            </w:r>
           </w:p>
         </w:tc>
         <w:tc>
@@ -1618,6 +1692,19 @@
                 <w:szCs w:val="24"/>
               </w:rPr>
             </w:pPr>
+            <w:r>
+              <w:rPr>
+                <w:rFonts w:ascii="Times New Roman" w:hAnsi="Times New Roman" w:cs="Times New Roman"/>
+                <w:sz w:val="24"/>
+                <w:szCs w:val="24"/>
+              </w:rPr>
+              <w:object w:dxaOrig="8641" w:dyaOrig="8641" w14:anchorId="79D4C600">
+                <v:shape id="_x0000_i5459" type="#_x0000_t75" style="width:91pt;height:91pt" o:ole="">
+                  <v:imagedata r:id="rId68" o:title=""/>
+                </v:shape>
+                <o:OLEObject Type="Embed" ProgID="AcroExch.Document.DC" ShapeID="_x0000_i5459" DrawAspect="Content" ObjectID="_1668004283" r:id="rId69"/>
+              </w:object>
+            </w:r>
           </w:p>
         </w:tc>
         <w:tc>
@@ -1637,6 +1724,19 @@
                 <w:szCs w:val="24"/>
               </w:rPr>
             </w:pPr>
+            <w:r>
+              <w:rPr>
+                <w:rFonts w:ascii="Times New Roman" w:hAnsi="Times New Roman" w:cs="Times New Roman"/>
+                <w:sz w:val="24"/>
+                <w:szCs w:val="24"/>
+              </w:rPr>
+              <w:object w:dxaOrig="2881" w:dyaOrig="7920" w14:anchorId="7462F7CC">
+                <v:shape id="_x0000_i5563" type="#_x0000_t75" style="width:34pt;height:91pt" o:ole="">
+                  <v:imagedata r:id="rId70" o:title=""/>
+                </v:shape>
+                <o:OLEObject Type="Embed" ProgID="AcroExch.Document.DC" ShapeID="_x0000_i5563" DrawAspect="Content" ObjectID="_1668004284" r:id="rId71"/>
+              </w:object>
+            </w:r>
           </w:p>
         </w:tc>
       </w:tr>
@@ -1711,6 +1811,19 @@
                 <w:szCs w:val="24"/>
               </w:rPr>
             </w:pPr>
+            <w:r>
+              <w:rPr>
+                <w:rFonts w:ascii="Times New Roman" w:hAnsi="Times New Roman" w:cs="Times New Roman"/>
+                <w:sz w:val="24"/>
+                <w:szCs w:val="24"/>
+              </w:rPr>
+              <w:object w:dxaOrig="8641" w:dyaOrig="8641" w14:anchorId="02CD2DAD">
+                <v:shape id="_x0000_i5815" type="#_x0000_t75" style="width:93pt;height:93pt" o:ole="">
+                  <v:imagedata r:id="rId72" o:title=""/>
+                </v:shape>
+                <o:OLEObject Type="Embed" ProgID="AcroExch.Document.DC" ShapeID="_x0000_i5815" DrawAspect="Content" ObjectID="_1668004285" r:id="rId73"/>
+              </w:object>
+            </w:r>
           </w:p>
         </w:tc>
         <w:tc>
@@ -1731,6 +1844,19 @@
                 <w:szCs w:val="24"/>
               </w:rPr>
             </w:pPr>
+            <w:r>
+              <w:rPr>
+                <w:rFonts w:ascii="Times New Roman" w:hAnsi="Times New Roman" w:cs="Times New Roman"/>
+                <w:sz w:val="24"/>
+                <w:szCs w:val="24"/>
+              </w:rPr>
+              <w:object w:dxaOrig="8641" w:dyaOrig="8641" w14:anchorId="49BDB464">
+                <v:shape id="_x0000_i5889" type="#_x0000_t75" style="width:93pt;height:93pt" o:ole="">
+                  <v:imagedata r:id="rId74" o:title=""/>
+                </v:shape>
+                <o:OLEObject Type="Embed" ProgID="AcroExch.Document.DC" ShapeID="_x0000_i5889" DrawAspect="Content" ObjectID="_1668004286" r:id="rId75"/>
+              </w:object>
+            </w:r>
           </w:p>
         </w:tc>
         <w:tc>
@@ -1751,6 +1877,19 @@
                 <w:szCs w:val="24"/>
               </w:rPr>
             </w:pPr>
+            <w:r>
+              <w:rPr>
+                <w:rFonts w:ascii="Times New Roman" w:hAnsi="Times New Roman" w:cs="Times New Roman"/>
+                <w:sz w:val="24"/>
+                <w:szCs w:val="24"/>
+              </w:rPr>
+              <w:object w:dxaOrig="8641" w:dyaOrig="8641" w14:anchorId="5D8E07EF">
+                <v:shape id="_x0000_i6073" type="#_x0000_t75" style="width:93pt;height:93pt" o:ole="">
+                  <v:imagedata r:id="rId76" o:title=""/>
+                </v:shape>
+                <o:OLEObject Type="Embed" ProgID="AcroExch.Document.DC" ShapeID="_x0000_i6073" DrawAspect="Content" ObjectID="_1668004287" r:id="rId77"/>
+              </w:object>
+            </w:r>
           </w:p>
         </w:tc>
         <w:tc>
@@ -1771,6 +1910,19 @@
                 <w:szCs w:val="24"/>
               </w:rPr>
             </w:pPr>
+            <w:r>
+              <w:rPr>
+                <w:rFonts w:ascii="Times New Roman" w:hAnsi="Times New Roman" w:cs="Times New Roman"/>
+                <w:sz w:val="24"/>
+                <w:szCs w:val="24"/>
+              </w:rPr>
+              <w:object w:dxaOrig="8641" w:dyaOrig="8641" w14:anchorId="5AED546B">
+                <v:shape id="_x0000_i6263" type="#_x0000_t75" style="width:92pt;height:92pt" o:ole="">
+                  <v:imagedata r:id="rId78" o:title=""/>
+                </v:shape>
+                <o:OLEObject Type="Embed" ProgID="AcroExch.Document.DC" ShapeID="_x0000_i6263" DrawAspect="Content" ObjectID="_1668004288" r:id="rId79"/>
+              </w:object>
+            </w:r>
           </w:p>
         </w:tc>
         <w:tc>
@@ -1791,6 +1943,19 @@
                 <w:szCs w:val="24"/>
               </w:rPr>
             </w:pPr>
+            <w:r>
+              <w:rPr>
+                <w:rFonts w:ascii="Times New Roman" w:hAnsi="Times New Roman" w:cs="Times New Roman"/>
+                <w:sz w:val="24"/>
+                <w:szCs w:val="24"/>
+              </w:rPr>
+              <w:object w:dxaOrig="2881" w:dyaOrig="7920" w14:anchorId="689DEE38">
+                <v:shape id="_x0000_i6380" type="#_x0000_t75" style="width:34pt;height:92pt" o:ole="">
+                  <v:imagedata r:id="rId80" o:title=""/>
+                </v:shape>
+                <o:OLEObject Type="Embed" ProgID="AcroExch.Document.DC" ShapeID="_x0000_i6380" DrawAspect="Content" ObjectID="_1668004289" r:id="rId81"/>
+              </w:object>
+            </w:r>
           </w:p>
         </w:tc>
       </w:tr>

</xml_diff>